<commit_message>
Podpięcię Angulara z szablonem przygotownym przez Yeoman.
</commit_message>
<xml_diff>
--- a/docs/zagadnienia projektowe do wykonania.docx
+++ b/docs/zagadnienia projektowe do wykonania.docx
@@ -17,34 +17,51 @@
     </w:p>
     <w:p>
       <w:pPr>
-        <w:pStyle w:val="ListParagraph"/>
+        <w:pStyle w:val="Akapitzlist"/>
         <w:numPr>
           <w:ilvl w:val="0"/>
           <w:numId w:val="1"/>
         </w:numPr>
-      </w:pPr>
-      <w:r>
-        <w:t>Podpięcie AngularJS 2.</w:t>
-      </w:r>
-    </w:p>
-    <w:p>
-      <w:pPr>
-        <w:pStyle w:val="ListParagraph"/>
+        <w:rPr>
+          <w:strike/>
+        </w:rPr>
+      </w:pPr>
+      <w:r>
+        <w:rPr>
+          <w:strike/>
+        </w:rPr>
+        <w:t xml:space="preserve">Podpięcie </w:t>
+      </w:r>
+      <w:proofErr w:type="spellStart"/>
+      <w:r>
+        <w:rPr>
+          <w:strike/>
+        </w:rPr>
+        <w:t>AngularJS</w:t>
+      </w:r>
+      <w:proofErr w:type="spellEnd"/>
+      <w:r>
+        <w:rPr>
+          <w:strike/>
+        </w:rPr>
+        <w:t>.</w:t>
+      </w:r>
+    </w:p>
+    <w:p>
+      <w:pPr>
+        <w:pStyle w:val="Akapitzlist"/>
         <w:numPr>
           <w:ilvl w:val="0"/>
           <w:numId w:val="1"/>
         </w:numPr>
       </w:pPr>
       <w:r>
-        <w:t>Formatka wyś</w:t>
-      </w:r>
-      <w:r>
-        <w:t>wietlania wszystkich pracowników.</w:t>
-      </w:r>
-    </w:p>
-    <w:p>
-      <w:pPr>
-        <w:pStyle w:val="ListParagraph"/>
+        <w:t>Formatka wyświetlania wszystkich pracowników.</w:t>
+      </w:r>
+    </w:p>
+    <w:p>
+      <w:pPr>
+        <w:pStyle w:val="Akapitzlist"/>
         <w:numPr>
           <w:ilvl w:val="0"/>
           <w:numId w:val="1"/>
@@ -56,7 +73,7 @@
     </w:p>
     <w:p>
       <w:pPr>
-        <w:pStyle w:val="ListParagraph"/>
+        <w:pStyle w:val="Akapitzlist"/>
         <w:numPr>
           <w:ilvl w:val="0"/>
           <w:numId w:val="1"/>
@@ -68,7 +85,7 @@
     </w:p>
     <w:p>
       <w:pPr>
-        <w:pStyle w:val="ListParagraph"/>
+        <w:pStyle w:val="Akapitzlist"/>
         <w:numPr>
           <w:ilvl w:val="0"/>
           <w:numId w:val="1"/>
@@ -80,7 +97,7 @@
     </w:p>
     <w:p>
       <w:pPr>
-        <w:pStyle w:val="ListParagraph"/>
+        <w:pStyle w:val="Akapitzlist"/>
         <w:numPr>
           <w:ilvl w:val="0"/>
           <w:numId w:val="1"/>
@@ -92,17 +109,20 @@
     </w:p>
     <w:p>
       <w:pPr>
-        <w:pStyle w:val="ListParagraph"/>
+        <w:pStyle w:val="Akapitzlist"/>
         <w:numPr>
           <w:ilvl w:val="0"/>
           <w:numId w:val="1"/>
         </w:numPr>
       </w:pPr>
       <w:r>
-        <w:t>Stworzenie ewidencji pracy.</w:t>
+        <w:t xml:space="preserve">Stworzenie </w:t>
       </w:r>
       <w:bookmarkStart w:id="0" w:name="_GoBack"/>
       <w:bookmarkEnd w:id="0"/>
+      <w:r>
+        <w:t>ewidencji pracy.</w:t>
+      </w:r>
     </w:p>
     <w:p/>
     <w:p>
@@ -120,25 +140,19 @@
     </w:p>
     <w:p>
       <w:pPr>
-        <w:pStyle w:val="ListParagraph"/>
+        <w:pStyle w:val="Akapitzlist"/>
         <w:numPr>
           <w:ilvl w:val="0"/>
           <w:numId w:val="2"/>
         </w:numPr>
       </w:pPr>
       <w:r>
-        <w:t xml:space="preserve">Scieżka example/ </w:t>
-      </w:r>
-      <w:r>
-        <w:t xml:space="preserve">– </w:t>
-      </w:r>
-      <w:r>
-        <w:t>wysyłanie żądania (GET) zwraca listę wszystkich obiektów.</w:t>
-      </w:r>
-    </w:p>
-    <w:p>
-      <w:pPr>
-        <w:pStyle w:val="ListParagraph"/>
+        <w:t>Scieżka example/ – wysyłanie żądania (GET) zwraca listę wszystkich obiektów.</w:t>
+      </w:r>
+    </w:p>
+    <w:p>
+      <w:pPr>
+        <w:pStyle w:val="Akapitzlist"/>
         <w:numPr>
           <w:ilvl w:val="0"/>
           <w:numId w:val="2"/>
@@ -150,7 +164,7 @@
     </w:p>
     <w:p>
       <w:pPr>
-        <w:pStyle w:val="ListParagraph"/>
+        <w:pStyle w:val="Akapitzlist"/>
         <w:numPr>
           <w:ilvl w:val="0"/>
           <w:numId w:val="2"/>
@@ -162,7 +176,7 @@
     </w:p>
     <w:p>
       <w:pPr>
-        <w:pStyle w:val="ListParagraph"/>
+        <w:pStyle w:val="Akapitzlist"/>
         <w:numPr>
           <w:ilvl w:val="0"/>
           <w:numId w:val="2"/>
@@ -174,7 +188,7 @@
     </w:p>
     <w:p>
       <w:pPr>
-        <w:pStyle w:val="ListParagraph"/>
+        <w:pStyle w:val="Akapitzlist"/>
         <w:numPr>
           <w:ilvl w:val="0"/>
           <w:numId w:val="2"/>
@@ -196,7 +210,7 @@
 
 <file path=word/numbering.xml><?xml version="1.0" encoding="utf-8"?>
 <w:numbering xmlns:wpc="http://schemas.microsoft.com/office/word/2010/wordprocessingCanvas" xmlns:mc="http://schemas.openxmlformats.org/markup-compatibility/2006" xmlns:o="urn:schemas-microsoft-com:office:office" xmlns:r="http://schemas.openxmlformats.org/officeDocument/2006/relationships" xmlns:m="http://schemas.openxmlformats.org/officeDocument/2006/math" xmlns:v="urn:schemas-microsoft-com:vml" xmlns:wp14="http://schemas.microsoft.com/office/word/2010/wordprocessingDrawing" xmlns:wp="http://schemas.openxmlformats.org/drawingml/2006/wordprocessingDrawing" xmlns:w10="urn:schemas-microsoft-com:office:word" xmlns:w="http://schemas.openxmlformats.org/wordprocessingml/2006/main" xmlns:w14="http://schemas.microsoft.com/office/word/2010/wordml" xmlns:w15="http://schemas.microsoft.com/office/word/2012/wordml" xmlns:wpg="http://schemas.microsoft.com/office/word/2010/wordprocessingGroup" xmlns:wpi="http://schemas.microsoft.com/office/word/2010/wordprocessingInk" xmlns:wne="http://schemas.microsoft.com/office/word/2006/wordml" xmlns:wps="http://schemas.microsoft.com/office/word/2010/wordprocessingShape" mc:Ignorable="w14 w15 wp14">
-  <w:abstractNum w:abstractNumId="0" w15:restartNumberingAfterBreak="0">
+  <w:abstractNum w:abstractNumId="0">
     <w:nsid w:val="51FD0C7F"/>
     <w:multiLevelType w:val="hybridMultilevel"/>
     <w:tmpl w:val="B09038B0"/>
@@ -285,7 +299,7 @@
       </w:pPr>
     </w:lvl>
   </w:abstractNum>
-  <w:abstractNum w:abstractNumId="1" w15:restartNumberingAfterBreak="0">
+  <w:abstractNum w:abstractNumId="1">
     <w:nsid w:val="5F1B6361"/>
     <w:multiLevelType w:val="hybridMultilevel"/>
     <w:tmpl w:val="A466553C"/>
@@ -797,17 +811,17 @@
     <w:lsdException w:name="List Table 6 Colorful Accent 6" w:uiPriority="51"/>
     <w:lsdException w:name="List Table 7 Colorful Accent 6" w:uiPriority="52"/>
   </w:latentStyles>
-  <w:style w:type="paragraph" w:default="1" w:styleId="Normal">
+  <w:style w:type="paragraph" w:default="1" w:styleId="Normalny">
     <w:name w:val="Normal"/>
     <w:qFormat/>
   </w:style>
-  <w:style w:type="character" w:default="1" w:styleId="DefaultParagraphFont">
+  <w:style w:type="character" w:default="1" w:styleId="Domylnaczcionkaakapitu">
     <w:name w:val="Default Paragraph Font"/>
     <w:uiPriority w:val="1"/>
     <w:semiHidden/>
     <w:unhideWhenUsed/>
   </w:style>
-  <w:style w:type="table" w:default="1" w:styleId="TableNormal">
+  <w:style w:type="table" w:default="1" w:styleId="Standardowy">
     <w:name w:val="Normal Table"/>
     <w:uiPriority w:val="99"/>
     <w:semiHidden/>
@@ -822,15 +836,15 @@
       </w:tblCellMar>
     </w:tblPr>
   </w:style>
-  <w:style w:type="numbering" w:default="1" w:styleId="NoList">
+  <w:style w:type="numbering" w:default="1" w:styleId="Bezlisty">
     <w:name w:val="No List"/>
     <w:uiPriority w:val="99"/>
     <w:semiHidden/>
     <w:unhideWhenUsed/>
   </w:style>
-  <w:style w:type="paragraph" w:styleId="ListParagraph">
+  <w:style w:type="paragraph" w:styleId="Akapitzlist">
     <w:name w:val="List Paragraph"/>
-    <w:basedOn w:val="Normal"/>
+    <w:basedOn w:val="Normalny"/>
     <w:uiPriority w:val="34"/>
     <w:qFormat/>
     <w:rsid w:val="00276D5C"/>

</xml_diff>